<commit_message>
add new registration forms
</commit_message>
<xml_diff>
--- a/files/registration_docx.docx
+++ b/files/registration_docx.docx
@@ -63,7 +63,15 @@
     <w:p/>
     <w:p>
       <w:r>
-        <w:t>*required fields</w:t>
+        <w:t>*</w:t>
+      </w:r>
+      <w:proofErr w:type="gramStart"/>
+      <w:r>
+        <w:t>required</w:t>
+      </w:r>
+      <w:proofErr w:type="gramEnd"/>
+      <w:r>
+        <w:t xml:space="preserve"> fields</w:t>
       </w:r>
     </w:p>
     <w:p/>
@@ -85,7 +93,15 @@
     <w:p/>
     <w:p>
       <w:r>
-        <w:t>First name*:________________________________________________________________</w:t>
+        <w:t>First name</w:t>
+      </w:r>
+      <w:proofErr w:type="gramStart"/>
+      <w:r>
+        <w:t>*:_</w:t>
+      </w:r>
+      <w:proofErr w:type="gramEnd"/>
+      <w:r>
+        <w:t>_______________________________________________________________</w:t>
       </w:r>
     </w:p>
     <w:p/>
@@ -111,7 +127,15 @@
         <w:spacing w:before="240"/>
       </w:pPr>
       <w:r>
-        <w:t>Current position (please choose)*: MSc student / PhD student / Postdoc / Group leader /</w:t>
+        <w:t xml:space="preserve">Current position (please </w:t>
+      </w:r>
+      <w:proofErr w:type="gramStart"/>
+      <w:r>
+        <w:t>choose)*</w:t>
+      </w:r>
+      <w:proofErr w:type="gramEnd"/>
+      <w:r>
+        <w:t>: MSc student / PhD student / Postdoc / Group leader /</w:t>
       </w:r>
     </w:p>
     <w:p>
@@ -161,7 +185,15 @@
         <w:spacing w:before="240"/>
       </w:pPr>
       <w:r>
-        <w:t xml:space="preserve">Are you going to bring a scientific poster?* </w:t>
+        <w:t xml:space="preserve">Are you going to bring a scientific </w:t>
+      </w:r>
+      <w:proofErr w:type="gramStart"/>
+      <w:r>
+        <w:t>poster?*</w:t>
+      </w:r>
+      <w:proofErr w:type="gramEnd"/>
+      <w:r>
+        <w:t xml:space="preserve"> </w:t>
       </w:r>
     </w:p>
     <w:p>
@@ -260,7 +292,15 @@
         <w:spacing w:before="240"/>
       </w:pPr>
       <w:r>
-        <w:t xml:space="preserve">Do you plan to join the networking event?* </w:t>
+        <w:t xml:space="preserve">Do you plan to join the networking </w:t>
+      </w:r>
+      <w:proofErr w:type="gramStart"/>
+      <w:r>
+        <w:t>event?*</w:t>
+      </w:r>
+      <w:proofErr w:type="gramEnd"/>
+      <w:r>
+        <w:t xml:space="preserve"> </w:t>
       </w:r>
     </w:p>
     <w:p>
@@ -343,7 +383,11 @@
         <w:spacing w:before="240"/>
       </w:pPr>
       <w:r>
-        <w:t>I have read and accept the data protection statement (below)</w:t>
+        <w:t>I have read and accept the data protection statement (below</w:t>
+      </w:r>
+      <w:proofErr w:type="gramStart"/>
+      <w:r>
+        <w:t>)</w:t>
       </w:r>
       <w:r>
         <w:t>.</w:t>
@@ -351,6 +395,7 @@
       <w:r>
         <w:t>*</w:t>
       </w:r>
+      <w:proofErr w:type="gramEnd"/>
       <w:r>
         <w:t xml:space="preserve"> </w:t>
       </w:r>
@@ -416,7 +461,37 @@
     </w:p>
     <w:p>
       <w:pPr>
+        <w:pStyle w:val="BodyText"/>
+        <w:spacing w:before="4"/>
+        <w:rPr>
+          <w:sz w:val="26"/>
+        </w:rPr>
+      </w:pPr>
+      <w:r>
+        <w:t xml:space="preserve">Please see also the FLI data privacy statement at </w:t>
+      </w:r>
+      <w:hyperlink r:id="rId6" w:tgtFrame="_blank" w:history="1">
+        <w:r>
+          <w:rPr>
+            <w:rStyle w:val="Hyperlink"/>
+          </w:rPr>
+          <w:t>https://www.leibniz-fli.de/data-privacy</w:t>
+        </w:r>
+      </w:hyperlink>
+    </w:p>
+    <w:p>
+      <w:pPr>
+        <w:pStyle w:val="BodyText"/>
+        <w:spacing w:before="4"/>
+        <w:rPr>
+          <w:sz w:val="26"/>
+        </w:rPr>
+      </w:pPr>
+    </w:p>
+    <w:p>
+      <w:pPr>
         <w:pStyle w:val="Heading1"/>
+        <w:ind w:left="0"/>
       </w:pPr>
       <w:r>
         <w:t>Photo</w:t>
@@ -438,7 +513,7 @@
       <w:pPr>
         <w:pStyle w:val="BodyText"/>
         <w:spacing w:before="37" w:line="276" w:lineRule="auto"/>
-        <w:ind w:left="140" w:right="108"/>
+        <w:ind w:right="108"/>
         <w:jc w:val="both"/>
       </w:pPr>
       <w:r>
@@ -822,7 +897,21 @@
         <w:rPr>
           <w:color w:val="666666"/>
         </w:rPr>
-        <w:t>shown on the respective website, via email, social media and printed material during and after the Jena</w:t>
+        <w:t xml:space="preserve">shown on the respective website, via email, social </w:t>
+      </w:r>
+      <w:proofErr w:type="gramStart"/>
+      <w:r>
+        <w:rPr>
+          <w:color w:val="666666"/>
+        </w:rPr>
+        <w:t>media</w:t>
+      </w:r>
+      <w:proofErr w:type="gramEnd"/>
+      <w:r>
+        <w:rPr>
+          <w:color w:val="666666"/>
+        </w:rPr>
+        <w:t xml:space="preserve"> and printed material during and after the Jena</w:t>
       </w:r>
       <w:r>
         <w:rPr>
@@ -1149,6 +1238,7 @@
     <w:p>
       <w:pPr>
         <w:pStyle w:val="Heading1"/>
+        <w:ind w:left="0"/>
       </w:pPr>
       <w:r>
         <w:t>Privacy</w:t>
@@ -1170,14 +1260,28 @@
       <w:pPr>
         <w:pStyle w:val="BodyText"/>
         <w:spacing w:before="37" w:line="276" w:lineRule="auto"/>
-        <w:ind w:left="140" w:right="107"/>
+        <w:ind w:right="107"/>
         <w:jc w:val="both"/>
       </w:pPr>
       <w:r>
         <w:rPr>
           <w:color w:val="666666"/>
         </w:rPr>
-        <w:t>Personal data has to be stored in order to process the registration of the Jena Microbiome Meeting</w:t>
+        <w:t xml:space="preserve">Personal data </w:t>
+      </w:r>
+      <w:proofErr w:type="gramStart"/>
+      <w:r>
+        <w:rPr>
+          <w:color w:val="666666"/>
+        </w:rPr>
+        <w:t>has to</w:t>
+      </w:r>
+      <w:proofErr w:type="gramEnd"/>
+      <w:r>
+        <w:rPr>
+          <w:color w:val="666666"/>
+        </w:rPr>
+        <w:t xml:space="preserve"> be stored in order to process the registration of the Jena Microbiome Meeting</w:t>
       </w:r>
       <w:r>
         <w:rPr>
@@ -1656,7 +1760,7 @@
         </w:rPr>
         <w:t xml:space="preserve">must opt out by emailing to </w:t>
       </w:r>
-      <w:hyperlink r:id="rId6">
+      <w:hyperlink r:id="rId7">
         <w:r>
           <w:rPr>
             <w:color w:val="0000FF"/>
@@ -1713,6 +1817,7 @@
     <w:p>
       <w:pPr>
         <w:pStyle w:val="Heading1"/>
+        <w:ind w:left="0"/>
       </w:pPr>
       <w:r>
         <w:t>Participant</w:t>
@@ -1734,7 +1839,7 @@
       <w:pPr>
         <w:pStyle w:val="BodyText"/>
         <w:spacing w:before="37" w:line="276" w:lineRule="auto"/>
-        <w:ind w:left="140" w:right="125"/>
+        <w:ind w:right="125"/>
         <w:jc w:val="both"/>
       </w:pPr>
       <w:r>
@@ -1930,14 +2035,28 @@
       <w:pPr>
         <w:pStyle w:val="BodyText"/>
         <w:spacing w:line="276" w:lineRule="auto"/>
-        <w:ind w:left="140" w:right="110"/>
+        <w:ind w:right="110"/>
         <w:jc w:val="both"/>
       </w:pPr>
       <w:r>
         <w:rPr>
           <w:color w:val="666666"/>
         </w:rPr>
-        <w:t>I have also been informed that the collection, processing and use of my data is voluntary. Furthermore,</w:t>
+        <w:t xml:space="preserve">I have also been informed that the collection, </w:t>
+      </w:r>
+      <w:proofErr w:type="gramStart"/>
+      <w:r>
+        <w:rPr>
+          <w:color w:val="666666"/>
+        </w:rPr>
+        <w:t>processing</w:t>
+      </w:r>
+      <w:proofErr w:type="gramEnd"/>
+      <w:r>
+        <w:rPr>
+          <w:color w:val="666666"/>
+        </w:rPr>
+        <w:t xml:space="preserve"> and use of my data is voluntary. Furthermore,</w:t>
       </w:r>
       <w:r>
         <w:rPr>
@@ -2253,7 +2372,7 @@
         </w:rPr>
         <w:t xml:space="preserve"> </w:t>
       </w:r>
-      <w:hyperlink r:id="rId7">
+      <w:hyperlink r:id="rId8">
         <w:r>
           <w:rPr>
             <w:color w:val="0000FF"/>
@@ -3061,6 +3180,18 @@
       <w:contextualSpacing/>
     </w:pPr>
   </w:style>
+  <w:style w:type="character" w:styleId="Hyperlink">
+    <w:name w:val="Hyperlink"/>
+    <w:basedOn w:val="DefaultParagraphFont"/>
+    <w:uiPriority w:val="99"/>
+    <w:semiHidden/>
+    <w:unhideWhenUsed/>
+    <w:rsid w:val="0048044C"/>
+    <w:rPr>
+      <w:color w:val="0000FF"/>
+      <w:u w:val="single"/>
+    </w:rPr>
+  </w:style>
 </w:styles>
 </file>
 

</xml_diff>